<commit_message>
Key changes technical document added to
</commit_message>
<xml_diff>
--- a/docs/technical/Tim Chatterton Spring 2023 Mending Summary.docx
+++ b/docs/technical/Tim Chatterton Spring 2023 Mending Summary.docx
@@ -12,23 +12,20 @@
     </w:p>
     <w:p>
       <w:r>
-        <w:t xml:space="preserve">Main things done to get the scripts working </w:t>
-      </w:r>
-      <w:proofErr w:type="gramStart"/>
-      <w:r>
-        <w:t>again</w:t>
-      </w:r>
-      <w:proofErr w:type="gramEnd"/>
-    </w:p>
-    <w:p>
-      <w:r>
-        <w:t xml:space="preserve">The R package tabu was broken – so RMD documents had to be edited to remove some specific formatting code and to run on other </w:t>
-      </w:r>
-      <w:proofErr w:type="gramStart"/>
-      <w:r>
-        <w:t>packages</w:t>
-      </w:r>
-      <w:proofErr w:type="gramEnd"/>
+        <w:t>These are the m</w:t>
+      </w:r>
+      <w:r>
+        <w:t>ain things done to get the scripts working again</w:t>
+      </w:r>
+      <w:r>
+        <w:t xml:space="preserve"> (in doing these many other things broke and needed to be fixed – but these are the key changes:</w:t>
+      </w:r>
+    </w:p>
+    <w:p/>
+    <w:p>
+      <w:r>
+        <w:t>The R package tabu was broken – so RMD documents had to be edited to remove some specific formatting code and to run on other packages</w:t>
+      </w:r>
     </w:p>
     <w:p>
       <w:r>
@@ -37,13 +34,8 @@
     </w:p>
     <w:p>
       <w:r>
-        <w:t xml:space="preserve">I have taken to having an updating script for each year – allowing previous years to be run and incorporating specific code for the new </w:t>
-      </w:r>
-      <w:proofErr w:type="gramStart"/>
-      <w:r>
-        <w:t>year</w:t>
-      </w:r>
-      <w:proofErr w:type="gramEnd"/>
+        <w:t>I have taken to having an updating script for each year – allowing previous years to be run and incorporating specific code for the new year</w:t>
+      </w:r>
     </w:p>
     <w:p>
       <w:proofErr w:type="spellStart"/>
@@ -65,26 +57,87 @@
       </w:r>
       <w:proofErr w:type="spellEnd"/>
       <w:r>
+        <w:t xml:space="preserve"> in order to cope with recent and 2023 changes in Las due to formation of Unitary Authorities</w:t>
+      </w:r>
+    </w:p>
+    <w:p>
+      <w:proofErr w:type="spellStart"/>
+      <w:r>
+        <w:t>Eilean</w:t>
+      </w:r>
+      <w:proofErr w:type="spellEnd"/>
+      <w:r>
         <w:t xml:space="preserve"> </w:t>
       </w:r>
-      <w:proofErr w:type="gramStart"/>
-      <w:r>
-        <w:t>in order to</w:t>
-      </w:r>
-      <w:proofErr w:type="gramEnd"/>
-      <w:r>
-        <w:t xml:space="preserve"> cope with recent and 2023 changes in Las due to formation of Unitary Authorities</w:t>
-      </w:r>
-    </w:p>
-    <w:p>
-      <w:r>
-        <w:t xml:space="preserve">Code has been added in various places to try and cope with standardisation of “Telford &amp; Wrekin” to “Telford and </w:t>
-      </w:r>
-      <w:proofErr w:type="gramStart"/>
-      <w:r>
-        <w:t>Wrekin”</w:t>
-      </w:r>
-      <w:proofErr w:type="gramEnd"/>
+      <w:proofErr w:type="spellStart"/>
+      <w:r>
+        <w:t>Siar</w:t>
+      </w:r>
+      <w:proofErr w:type="spellEnd"/>
+      <w:r>
+        <w:t xml:space="preserve"> now changed everywhere to </w:t>
+      </w:r>
+      <w:r>
+        <w:t>Na h-</w:t>
+      </w:r>
+      <w:proofErr w:type="spellStart"/>
+      <w:r>
+        <w:t>Eileanan</w:t>
+      </w:r>
+      <w:proofErr w:type="spellEnd"/>
+      <w:r>
+        <w:t xml:space="preserve"> an </w:t>
+      </w:r>
+      <w:proofErr w:type="spellStart"/>
+      <w:r>
+        <w:t>Iar</w:t>
+      </w:r>
+      <w:proofErr w:type="spellEnd"/>
+    </w:p>
+    <w:p>
+      <w:r>
+        <w:t>Code has been added in various places to try and cope with standardisation of “Telford &amp; Wrekin” to “Telford and Wrekin”</w:t>
+      </w:r>
+    </w:p>
+    <w:p>
+      <w:r>
+        <w:t>Space taken out of all percentages e.g. 23% not 23 %</w:t>
+      </w:r>
+    </w:p>
+    <w:p>
+      <w:r>
+        <w:t>Colours removed from tables</w:t>
+      </w:r>
+    </w:p>
+    <w:p>
+      <w:r>
+        <w:t>Some issues with London Boroughs resolved</w:t>
+      </w:r>
+    </w:p>
+    <w:p>
+      <w:r>
+        <w:t>National intercomparison adjusted to ensure only previous years are taken when rerunning old years</w:t>
+      </w:r>
+    </w:p>
+    <w:p>
+      <w:r>
+        <w:t>RPI code adjusted</w:t>
+      </w:r>
+    </w:p>
+    <w:p>
+      <w:r>
+        <w:t>Some changes to functions made due to changes in R packages</w:t>
+      </w:r>
+    </w:p>
+    <w:p>
+      <w:r>
+        <w:t>Wales Report has information moved around to an annex to simplify things</w:t>
+      </w:r>
+    </w:p>
+    <w:p>
+      <w:r>
+        <w:t>Striped tables removed except England</w:t>
+      </w:r>
     </w:p>
     <w:sectPr>
       <w:pgSz w:w="11906" w:h="16838"/>

</xml_diff>